<commit_message>
- 1.7.4 - Release
#2
</commit_message>
<xml_diff>
--- a/Changelog.docx
+++ b/Changelog.docx
@@ -20,6 +20,18 @@
           <w:rFonts w:ascii="Helvetica" w:hAnsi="Helvetica" w:cs="Helvetica"/>
           <w:sz w:val="24"/>
           <w:sz-cs w:val="24"/>
+          <w:b/>
+        </w:rPr>
+        <w:t xml:space="preserve">Update WeightsValues</w:t>
+      </w:r>
+    </w:p>
+    <w:p>
+      <w:pPr/>
+      <w:r>
+        <w:rPr>
+          <w:rFonts w:ascii="Helvetica" w:hAnsi="Helvetica" w:cs="Helvetica"/>
+          <w:sz w:val="24"/>
+          <w:sz-cs w:val="24"/>
         </w:rPr>
         <w:t xml:space="preserve">Fix tooltip messages on equipped items</w:t>
       </w:r>
@@ -33,6 +45,17 @@
           <w:sz-cs w:val="24"/>
         </w:rPr>
         <w:t xml:space="preserve">Minimap icon</w:t>
+      </w:r>
+    </w:p>
+    <w:p>
+      <w:pPr/>
+      <w:r>
+        <w:rPr>
+          <w:rFonts w:ascii="Helvetica" w:hAnsi="Helvetica" w:cs="Helvetica"/>
+          <w:sz w:val="24"/>
+          <w:sz-cs w:val="24"/>
+        </w:rPr>
+        <w:t xml:space="preserve">Update LibDBIcon</w:t>
       </w:r>
     </w:p>
     <w:p>

</xml_diff>

<commit_message>
- 1.7.5 - build 2
BossesKilled
</commit_message>
<xml_diff>
--- a/Changelog.docx
+++ b/Changelog.docx
@@ -44,6 +44,17 @@
           <w:sz-cs w:val="24"/>
         </w:rPr>
         <w:t xml:space="preserve">Maj icon position on quest reward</w:t>
+      </w:r>
+    </w:p>
+    <w:p>
+      <w:pPr/>
+      <w:r>
+        <w:rPr>
+          <w:rFonts w:ascii="Helvetica" w:hAnsi="Helvetica" w:cs="Helvetica"/>
+          <w:sz w:val="24"/>
+          <w:sz-cs w:val="24"/>
+        </w:rPr>
+        <w:t xml:space="preserve">BossesKilled in LFG panel </w:t>
       </w:r>
     </w:p>
     <w:p>

</xml_diff>

<commit_message>
- 1.7.5 - build 4
ilvl sur la fiche d'inspection de personnage en cours
</commit_message>
<xml_diff>
--- a/Changelog.docx
+++ b/Changelog.docx
@@ -55,6 +55,17 @@
           <w:sz-cs w:val="24"/>
         </w:rPr>
         <w:t xml:space="preserve">BossesKilled in LFG panel </w:t>
+      </w:r>
+    </w:p>
+    <w:p>
+      <w:pPr/>
+      <w:r>
+        <w:rPr>
+          <w:rFonts w:ascii="Helvetica" w:hAnsi="Helvetica" w:cs="Helvetica"/>
+          <w:sz w:val="24"/>
+          <w:sz-cs w:val="24"/>
+        </w:rPr>
+        <w:t xml:space="preserve">Ilvl of items on character panel</w:t>
       </w:r>
     </w:p>
     <w:p>

</xml_diff>

<commit_message>
- 1.7.5 - build 5
ilvl sur la fiche inspection de personnage
ilvl moyen
</commit_message>
<xml_diff>
--- a/Changelog.docx
+++ b/Changelog.docx
@@ -66,6 +66,17 @@
           <w:sz-cs w:val="24"/>
         </w:rPr>
         <w:t xml:space="preserve">Ilvl of items on character panel</w:t>
+      </w:r>
+    </w:p>
+    <w:p>
+      <w:pPr/>
+      <w:r>
+        <w:rPr>
+          <w:rFonts w:ascii="Helvetica" w:hAnsi="Helvetica" w:cs="Helvetica"/>
+          <w:sz w:val="24"/>
+          <w:sz-cs w:val="24"/>
+        </w:rPr>
+        <w:t xml:space="preserve">Ilvl of items on inspect panel</w:t>
       </w:r>
     </w:p>
     <w:p>

</xml_diff>

<commit_message>
- 1.7.5 - build 8
Option for enable/disable BossesKilled
New option panel for secondaries option
</commit_message>
<xml_diff>
--- a/Changelog.docx
+++ b/Changelog.docx
@@ -77,6 +77,39 @@
           <w:sz-cs w:val="24"/>
         </w:rPr>
         <w:t xml:space="preserve">Ilvl of items on inspect panel</w:t>
+      </w:r>
+    </w:p>
+    <w:p>
+      <w:pPr/>
+      <w:r>
+        <w:rPr>
+          <w:rFonts w:ascii="Helvetica" w:hAnsi="Helvetica" w:cs="Helvetica"/>
+          <w:sz w:val="24"/>
+          <w:sz-cs w:val="24"/>
+        </w:rPr>
+        <w:t xml:space="preserve">Option to tenable/disable BossesKilled</w:t>
+      </w:r>
+    </w:p>
+    <w:p>
+      <w:pPr/>
+      <w:r>
+        <w:rPr>
+          <w:rFonts w:ascii="Helvetica" w:hAnsi="Helvetica" w:cs="Helvetica"/>
+          <w:sz w:val="24"/>
+          <w:sz-cs w:val="24"/>
+        </w:rPr>
+        <w:t xml:space="preserve">Droprate on items tooltip</w:t>
+      </w:r>
+    </w:p>
+    <w:p>
+      <w:pPr/>
+      <w:r>
+        <w:rPr>
+          <w:rFonts w:ascii="Helvetica" w:hAnsi="Helvetica" w:cs="Helvetica"/>
+          <w:sz w:val="24"/>
+          <w:sz-cs w:val="24"/>
+        </w:rPr>
+        <w:t xml:space="preserve">New option panel for secondaries options</w:t>
       </w:r>
     </w:p>
     <w:p>

</xml_diff>

<commit_message>
- 1.7.6 - build 6
Add auto accept rdy check in LFR
</commit_message>
<xml_diff>
--- a/Changelog.docx
+++ b/Changelog.docx
@@ -22,6 +22,55 @@
           <w:sz-cs w:val="24"/>
         </w:rPr>
         <w:t xml:space="preserve">Add localization for BossesKilled</w:t>
+      </w:r>
+    </w:p>
+    <w:p>
+      <w:pPr/>
+      <w:r>
+        <w:rPr>
+          <w:rFonts w:ascii="Helvetica" w:hAnsi="Helvetica" w:cs="Helvetica"/>
+          <w:sz w:val="24"/>
+          <w:sz-cs w:val="24"/>
+        </w:rPr>
+        <w:t xml:space="preserve">Add localization for /gh help</w:t>
+      </w:r>
+    </w:p>
+    <w:p>
+      <w:pPr/>
+      <w:r>
+        <w:rPr>
+          <w:rFonts w:ascii="Helvetica" w:hAnsi="Helvetica" w:cs="Helvetica"/>
+          <w:sz w:val="24"/>
+          <w:sz-cs w:val="24"/>
+        </w:rPr>
+        <w:t xml:space="preserve">Bug fix #4 (git : </w:t>
+      </w:r>
+      <w:r>
+        <w:rPr>
+          <w:rFonts w:ascii="Helvetica" w:hAnsi="Helvetica" w:cs="Helvetica"/>
+          <w:sz w:val="24"/>
+          <w:sz-cs w:val="24"/>
+        </w:rPr>
+        <w:t xml:space="preserve">https://github.com/Marsgames/GearHelper/issues/4</w:t>
+      </w:r>
+      <w:r>
+        <w:rPr>
+          <w:rFonts w:ascii="Helvetica" w:hAnsi="Helvetica" w:cs="Helvetica"/>
+          <w:sz w:val="24"/>
+          <w:sz-cs w:val="24"/>
+        </w:rPr>
+        <w:t xml:space="preserve">)</w:t>
+      </w:r>
+    </w:p>
+    <w:p>
+      <w:pPr/>
+      <w:r>
+        <w:rPr>
+          <w:rFonts w:ascii="Helvetica" w:hAnsi="Helvetica" w:cs="Helvetica"/>
+          <w:sz w:val="24"/>
+          <w:sz-cs w:val="24"/>
+        </w:rPr>
+        <w:t xml:space="preserve">Add auto accept rdy check in LFR</w:t>
       </w:r>
     </w:p>
     <w:p>

</xml_diff>

<commit_message>
GearHelper 2.0 - Release
</commit_message>
<xml_diff>
--- a/Changelog.docx
+++ b/Changelog.docx
@@ -15,7 +15,7 @@
     </w:p>
     <w:p>
       <w:pPr>
-        <w:ind w:left="720" w:first-line="-720"/>
+        <w:ind w:left="720"/>
       </w:pPr>
       <w:r>
         <w:rPr>
@@ -32,7 +32,7 @@
     </w:p>
     <w:p>
       <w:pPr>
-        <w:ind w:left="720" w:first-line="-720"/>
+        <w:ind w:left="720"/>
       </w:pPr>
       <w:r>
         <w:rPr>
@@ -49,7 +49,7 @@
     </w:p>
     <w:p>
       <w:pPr>
-        <w:ind w:left="720" w:first-line="-720"/>
+        <w:ind w:left="720"/>
       </w:pPr>
       <w:r>
         <w:rPr>
@@ -66,7 +66,7 @@
     </w:p>
     <w:p>
       <w:pPr>
-        <w:ind w:left="720" w:first-line="-720"/>
+        <w:ind w:left="720"/>
       </w:pPr>
       <w:r>
         <w:rPr>
@@ -105,18 +105,44 @@
         </w:rPr>
         <w:t xml:space="preserve">8.1 update</w:t>
       </w:r>
-      <w:r>
-        <w:rPr>
-          <w:rFonts w:ascii="Helvetica" w:hAnsi="Helvetica" w:cs="Helvetica"/>
-          <w:sz w:val="24"/>
-          <w:sz-cs w:val="24"/>
-        </w:rPr>
-        <w:t xml:space="preserve"/>
-      </w:r>
     </w:p>
     <w:p>
       <w:pPr>
-        <w:ind w:left="720" w:first-line="-720"/>
+        <w:ind w:left="720"/>
+      </w:pPr>
+      <w:r>
+        <w:rPr>
+          <w:rFonts w:ascii="Helvetica" w:hAnsi="Helvetica" w:cs="Helvetica"/>
+          <w:sz w:val="24"/>
+          <w:sz-cs w:val="24"/>
+          <w:b/>
+        </w:rPr>
+        <w:t xml:space="preserve"/>
+        <w:tab/>
+        <w:t xml:space="preserve"/>
+      </w:r>
+      <w:r>
+        <w:rPr>
+          <w:rFonts w:ascii="Lucida Grande" w:hAnsi="Lucida Grande" w:cs="Lucida Grande"/>
+          <w:sz w:val="24"/>
+          <w:sz-cs w:val="24"/>
+        </w:rPr>
+        <w:t xml:space="preserve">▪</w:t>
+        <w:tab/>
+        <w:t xml:space="preserve">Update stats weights</w:t>
+      </w:r>
+      <w:r>
+        <w:rPr>
+          <w:rFonts w:ascii="Helvetica" w:hAnsi="Helvetica" w:cs="Helvetica"/>
+          <w:sz w:val="24"/>
+          <w:sz-cs w:val="24"/>
+        </w:rPr>
+        <w:t xml:space="preserve"/>
+      </w:r>
+    </w:p>
+    <w:p>
+      <w:pPr>
+        <w:ind w:left="720"/>
       </w:pPr>
       <w:r>
         <w:rPr>
@@ -149,7 +175,7 @@
     </w:p>
     <w:p>
       <w:pPr>
-        <w:ind w:left="720" w:first-line="-720"/>
+        <w:ind w:left="720"/>
       </w:pPr>
       <w:r>
         <w:rPr>
@@ -182,7 +208,7 @@
     </w:p>
     <w:p>
       <w:pPr>
-        <w:ind w:left="720" w:first-line="-720"/>
+        <w:ind w:left="720"/>
       </w:pPr>
       <w:r>
         <w:rPr>
@@ -215,7 +241,7 @@
     </w:p>
     <w:p>
       <w:pPr>
-        <w:ind w:left="720" w:first-line="-720"/>
+        <w:ind w:left="720"/>
       </w:pPr>
       <w:r>
         <w:rPr>
@@ -248,7 +274,7 @@
     </w:p>
     <w:p>
       <w:pPr>
-        <w:ind w:left="720" w:first-line="-720"/>
+        <w:ind w:left="720"/>
       </w:pPr>
       <w:r>
         <w:rPr>

</xml_diff>

<commit_message>
GearHelper 2.2 v2 release
Update stats weights
Update pkgmeta.yaml
</commit_message>
<xml_diff>
--- a/Changelog.docx
+++ b/Changelog.docx
@@ -10,12 +10,47 @@
           <w:sz w:val="24"/>
           <w:sz-cs w:val="24"/>
         </w:rPr>
+        <w:t xml:space="preserve">- 2.3 - </w:t>
+      </w:r>
+    </w:p>
+    <w:p>
+      <w:pPr/>
+      <w:r>
+        <w:rPr>
+          <w:rFonts w:ascii="Helvetica" w:hAnsi="Helvetica" w:cs="Helvetica"/>
+          <w:sz w:val="24"/>
+          <w:sz-cs w:val="24"/>
+        </w:rPr>
+        <w:t xml:space="preserve"/>
+        <w:tab/>
+        <w:t xml:space="preserve">Update stats weights</w:t>
+      </w:r>
+    </w:p>
+    <w:p>
+      <w:pPr/>
+      <w:r>
+        <w:rPr>
+          <w:rFonts w:ascii="Helvetica" w:hAnsi="Helvetica" w:cs="Helvetica"/>
+          <w:sz w:val="24"/>
+          <w:sz-cs w:val="24"/>
+        </w:rPr>
+        <w:t xml:space="preserve"/>
+      </w:r>
+    </w:p>
+    <w:p>
+      <w:pPr/>
+      <w:r>
+        <w:rPr>
+          <w:rFonts w:ascii="Helvetica" w:hAnsi="Helvetica" w:cs="Helvetica"/>
+          <w:sz w:val="24"/>
+          <w:sz-cs w:val="24"/>
+        </w:rPr>
         <w:t xml:space="preserve">- 2.2 -</w:t>
       </w:r>
     </w:p>
     <w:p>
       <w:pPr>
-        <w:ind w:left="1440" w:first-line="-1440"/>
+        <w:ind w:left="1440"/>
       </w:pPr>
       <w:r>
         <w:rPr>
@@ -59,7 +94,7 @@
     </w:p>
     <w:p>
       <w:pPr>
-        <w:ind w:left="1440" w:first-line="-1440"/>
+        <w:ind w:left="1440"/>
       </w:pPr>
       <w:r>
         <w:rPr>
@@ -92,7 +127,7 @@
     </w:p>
     <w:p>
       <w:pPr>
-        <w:ind w:left="1440" w:first-line="-1440"/>
+        <w:ind w:left="1440"/>
       </w:pPr>
       <w:r>
         <w:rPr>

</xml_diff>